<commit_message>
added slides to pp, added talking points to outline
</commit_message>
<xml_diff>
--- a/presentation/presentation-outline.docx
+++ b/presentation/presentation-outline.docx
@@ -26,6 +26,15 @@
       <w:r>
         <w:t>Jason</w:t>
       </w:r>
+      <w:r>
+        <w:t>, slides 1-</w:t>
+      </w:r>
+      <w:r>
+        <w:t>4</w:t>
+      </w:r>
+      <w:r>
+        <w:t>, 1.5 mins</w:t>
+      </w:r>
     </w:p>
     <w:p>
       <w:pPr>
@@ -51,13 +60,8 @@
         <w:t xml:space="preserve">Helps the client to research a </w:t>
       </w:r>
       <w:r>
-        <w:t xml:space="preserve">park by </w:t>
-      </w:r>
-      <w:proofErr w:type="gramStart"/>
-      <w:r>
-        <w:t>state</w:t>
-      </w:r>
-      <w:proofErr w:type="gramEnd"/>
+        <w:t>park by state</w:t>
+      </w:r>
     </w:p>
     <w:p>
       <w:pPr>
@@ -74,13 +78,8 @@
         <w:t xml:space="preserve">ather is </w:t>
       </w:r>
       <w:r>
-        <w:t xml:space="preserve">given for the current day including 4 day </w:t>
-      </w:r>
-      <w:proofErr w:type="gramStart"/>
-      <w:r>
-        <w:t>forecast</w:t>
-      </w:r>
-      <w:proofErr w:type="gramEnd"/>
+        <w:t>given for the current day including 4 day forecast</w:t>
+      </w:r>
     </w:p>
     <w:p>
       <w:pPr>
@@ -97,15 +96,7 @@
         <w:t xml:space="preserve"> </w:t>
       </w:r>
       <w:r>
-        <w:t xml:space="preserve">for when guests </w:t>
-      </w:r>
-      <w:proofErr w:type="gramStart"/>
-      <w:r>
-        <w:t>return</w:t>
-      </w:r>
-      <w:proofErr w:type="gramEnd"/>
-      <w:r>
-        <w:t xml:space="preserve"> </w:t>
+        <w:t xml:space="preserve">for when guests return </w:t>
       </w:r>
     </w:p>
     <w:p>
@@ -213,13 +204,8 @@
         <w:t>Choose dates</w:t>
       </w:r>
       <w:r>
-        <w:t xml:space="preserve"> in the future for trip </w:t>
-      </w:r>
-      <w:proofErr w:type="gramStart"/>
-      <w:r>
-        <w:t>planning</w:t>
-      </w:r>
-      <w:proofErr w:type="gramEnd"/>
+        <w:t xml:space="preserve"> in the future for trip planning</w:t>
+      </w:r>
     </w:p>
     <w:p>
       <w:pPr>
@@ -232,11 +218,9 @@
       <w:r>
         <w:t xml:space="preserve">Find </w:t>
       </w:r>
-      <w:proofErr w:type="gramStart"/>
       <w:r>
         <w:t>activities</w:t>
       </w:r>
-      <w:proofErr w:type="gramEnd"/>
     </w:p>
     <w:p>
       <w:pPr>
@@ -249,6 +233,12 @@
       <w:r>
         <w:t>Ramon</w:t>
       </w:r>
+      <w:r>
+        <w:t>, slide 5</w:t>
+      </w:r>
+      <w:r>
+        <w:t>, 2.5 mins</w:t>
+      </w:r>
     </w:p>
     <w:p>
       <w:pPr>
@@ -259,22 +249,26 @@
         </w:numPr>
       </w:pPr>
       <w:r>
-        <w:t>CSS other than Bootstrap</w:t>
-      </w:r>
-    </w:p>
-    <w:p>
-      <w:pPr>
-        <w:pStyle w:val="ListParagraph"/>
-        <w:numPr>
-          <w:ilvl w:val="2"/>
-          <w:numId w:val="1"/>
-        </w:numPr>
-      </w:pPr>
-      <w:proofErr w:type="spellStart"/>
+        <w:t xml:space="preserve">CSS </w:t>
+      </w:r>
+      <w:r>
+        <w:t xml:space="preserve">framework </w:t>
+      </w:r>
+      <w:r>
+        <w:t>other than Bootstrap</w:t>
+      </w:r>
+    </w:p>
+    <w:p>
+      <w:pPr>
+        <w:pStyle w:val="ListParagraph"/>
+        <w:numPr>
+          <w:ilvl w:val="2"/>
+          <w:numId w:val="1"/>
+        </w:numPr>
+      </w:pPr>
       <w:r>
         <w:t>Bulma</w:t>
       </w:r>
-      <w:proofErr w:type="spellEnd"/>
     </w:p>
     <w:p>
       <w:pPr>
@@ -336,40 +330,43 @@
         </w:numPr>
       </w:pPr>
       <w:r>
-        <w:t xml:space="preserve">Were there times when basic CSS was used in lieu of </w:t>
-      </w:r>
-      <w:proofErr w:type="spellStart"/>
-      <w:r>
-        <w:t>Bulma</w:t>
-      </w:r>
-      <w:proofErr w:type="spellEnd"/>
-      <w:r>
-        <w:t>?</w:t>
-      </w:r>
-    </w:p>
-    <w:p>
-      <w:pPr>
-        <w:pStyle w:val="ListParagraph"/>
-        <w:numPr>
-          <w:ilvl w:val="3"/>
-          <w:numId w:val="1"/>
-        </w:numPr>
-      </w:pPr>
-      <w:proofErr w:type="gramStart"/>
-      <w:r>
-        <w:t>What’s</w:t>
-      </w:r>
-      <w:proofErr w:type="gramEnd"/>
-      <w:r>
-        <w:t xml:space="preserve"> your review of </w:t>
-      </w:r>
-      <w:proofErr w:type="spellStart"/>
-      <w:r>
-        <w:t>Bulma</w:t>
-      </w:r>
-      <w:proofErr w:type="spellEnd"/>
-      <w:r>
-        <w:t>?</w:t>
+        <w:t>Were there times when basic CSS was used in lieu of Bulma?</w:t>
+      </w:r>
+    </w:p>
+    <w:p>
+      <w:pPr>
+        <w:pStyle w:val="ListParagraph"/>
+        <w:numPr>
+          <w:ilvl w:val="4"/>
+          <w:numId w:val="1"/>
+        </w:numPr>
+      </w:pPr>
+      <w:r>
+        <w:t>2 examples</w:t>
+      </w:r>
+    </w:p>
+    <w:p>
+      <w:pPr>
+        <w:pStyle w:val="ListParagraph"/>
+        <w:numPr>
+          <w:ilvl w:val="3"/>
+          <w:numId w:val="1"/>
+        </w:numPr>
+      </w:pPr>
+      <w:r>
+        <w:t>What’s your review of Bulma?</w:t>
+      </w:r>
+    </w:p>
+    <w:p>
+      <w:pPr>
+        <w:pStyle w:val="ListParagraph"/>
+        <w:numPr>
+          <w:ilvl w:val="3"/>
+          <w:numId w:val="1"/>
+        </w:numPr>
+      </w:pPr>
+      <w:r>
+        <w:t xml:space="preserve">Refactoring </w:t>
       </w:r>
     </w:p>
     <w:p>
@@ -405,29 +402,11 @@
         </w:numPr>
       </w:pPr>
       <w:r>
-        <w:t xml:space="preserve">Frank, </w:t>
-      </w:r>
-      <w:proofErr w:type="spellStart"/>
-      <w:r>
-        <w:t>Dragoonkite</w:t>
-      </w:r>
-      <w:proofErr w:type="spellEnd"/>
-      <w:r>
-        <w:t xml:space="preserve">, is deploying the site from his </w:t>
-      </w:r>
-      <w:proofErr w:type="spellStart"/>
-      <w:r>
-        <w:t>github</w:t>
-      </w:r>
-      <w:proofErr w:type="spellEnd"/>
-      <w:r>
-        <w:t xml:space="preserve"> </w:t>
-      </w:r>
-      <w:proofErr w:type="gramStart"/>
-      <w:r>
-        <w:t>page</w:t>
-      </w:r>
-      <w:proofErr w:type="gramEnd"/>
+        <w:t>Frank, Dragoonkite</w:t>
+      </w:r>
+      <w:r>
+        <w:t>, is deploying the site from his github page</w:t>
+      </w:r>
     </w:p>
     <w:p>
       <w:pPr>
@@ -452,6 +431,12 @@
       <w:r>
         <w:t>Frank</w:t>
       </w:r>
+      <w:r>
+        <w:t>, slide 6</w:t>
+      </w:r>
+      <w:r>
+        <w:t>, 2.5 mins</w:t>
+      </w:r>
     </w:p>
     <w:p>
       <w:pPr>
@@ -483,13 +468,8 @@
         <w:t>s</w:t>
       </w:r>
       <w:r>
-        <w:t xml:space="preserve"> a </w:t>
-      </w:r>
-      <w:proofErr w:type="gramStart"/>
-      <w:r>
-        <w:t>park</w:t>
-      </w:r>
-      <w:proofErr w:type="gramEnd"/>
+        <w:t xml:space="preserve"> a park</w:t>
+      </w:r>
     </w:p>
     <w:p>
       <w:pPr>
@@ -503,15 +483,7 @@
         <w:t>4</w:t>
       </w:r>
       <w:r>
-        <w:t xml:space="preserve"> </w:t>
-      </w:r>
-      <w:proofErr w:type="gramStart"/>
-      <w:r>
-        <w:t>server side</w:t>
-      </w:r>
-      <w:proofErr w:type="gramEnd"/>
-      <w:r>
-        <w:t xml:space="preserve"> APIs</w:t>
+        <w:t xml:space="preserve"> server side APIs</w:t>
       </w:r>
     </w:p>
     <w:p>
@@ -582,13 +554,8 @@
           <w:numId w:val="1"/>
         </w:numPr>
       </w:pPr>
-      <w:proofErr w:type="gramStart"/>
-      <w:r>
-        <w:t>Similar to</w:t>
-      </w:r>
-      <w:proofErr w:type="gramEnd"/>
-      <w:r>
-        <w:t xml:space="preserve"> Moment.js</w:t>
+      <w:r>
+        <w:t>Similar to Moment.js</w:t>
       </w:r>
     </w:p>
     <w:p>
@@ -602,109 +569,67 @@
       <w:r>
         <w:t xml:space="preserve">Used to find current time to create the daily and future </w:t>
       </w:r>
-      <w:proofErr w:type="gramStart"/>
       <w:r>
         <w:t>weather</w:t>
       </w:r>
-      <w:proofErr w:type="gramEnd"/>
-    </w:p>
-    <w:p>
-      <w:pPr>
-        <w:pStyle w:val="ListParagraph"/>
-        <w:numPr>
-          <w:ilvl w:val="2"/>
-          <w:numId w:val="1"/>
-        </w:numPr>
-      </w:pPr>
-      <w:proofErr w:type="spellStart"/>
+    </w:p>
+    <w:p>
+      <w:pPr>
+        <w:pStyle w:val="ListParagraph"/>
+        <w:numPr>
+          <w:ilvl w:val="2"/>
+          <w:numId w:val="1"/>
+        </w:numPr>
+      </w:pPr>
       <w:r>
         <w:t>Ipify</w:t>
       </w:r>
-      <w:proofErr w:type="spellEnd"/>
-    </w:p>
-    <w:p>
-      <w:pPr>
-        <w:pStyle w:val="ListParagraph"/>
-        <w:numPr>
-          <w:ilvl w:val="3"/>
-          <w:numId w:val="1"/>
-        </w:numPr>
-      </w:pPr>
-      <w:r>
-        <w:t xml:space="preserve">Finds client’s </w:t>
-      </w:r>
-      <w:proofErr w:type="spellStart"/>
-      <w:r>
-        <w:t>ip</w:t>
-      </w:r>
-      <w:proofErr w:type="spellEnd"/>
-      <w:r>
-        <w:t xml:space="preserve"> </w:t>
-      </w:r>
-      <w:proofErr w:type="gramStart"/>
-      <w:r>
-        <w:t>address</w:t>
-      </w:r>
-      <w:proofErr w:type="gramEnd"/>
-    </w:p>
-    <w:p>
-      <w:pPr>
-        <w:pStyle w:val="ListParagraph"/>
-        <w:numPr>
-          <w:ilvl w:val="2"/>
-          <w:numId w:val="1"/>
-        </w:numPr>
-      </w:pPr>
-      <w:r>
-        <w:t>Ip-</w:t>
-      </w:r>
-      <w:proofErr w:type="spellStart"/>
-      <w:r>
-        <w:t>api</w:t>
-      </w:r>
-      <w:proofErr w:type="spellEnd"/>
-    </w:p>
-    <w:p>
-      <w:pPr>
-        <w:pStyle w:val="ListParagraph"/>
-        <w:numPr>
-          <w:ilvl w:val="3"/>
-          <w:numId w:val="1"/>
-        </w:numPr>
-      </w:pPr>
-      <w:r>
-        <w:t xml:space="preserve">Using the client’s </w:t>
-      </w:r>
-      <w:proofErr w:type="spellStart"/>
-      <w:r>
-        <w:t>ip</w:t>
-      </w:r>
-      <w:proofErr w:type="spellEnd"/>
-      <w:r>
-        <w:t xml:space="preserve"> address </w:t>
-      </w:r>
-      <w:r>
-        <w:t xml:space="preserve">from </w:t>
-      </w:r>
-      <w:proofErr w:type="spellStart"/>
-      <w:r>
-        <w:t>Ipify</w:t>
-      </w:r>
-      <w:proofErr w:type="spellEnd"/>
-      <w:r>
-        <w:t xml:space="preserve"> </w:t>
+    </w:p>
+    <w:p>
+      <w:pPr>
+        <w:pStyle w:val="ListParagraph"/>
+        <w:numPr>
+          <w:ilvl w:val="3"/>
+          <w:numId w:val="1"/>
+        </w:numPr>
+      </w:pPr>
+      <w:r>
+        <w:t>Finds client’s ip address</w:t>
+      </w:r>
+    </w:p>
+    <w:p>
+      <w:pPr>
+        <w:pStyle w:val="ListParagraph"/>
+        <w:numPr>
+          <w:ilvl w:val="2"/>
+          <w:numId w:val="1"/>
+        </w:numPr>
+      </w:pPr>
+      <w:r>
+        <w:lastRenderedPageBreak/>
+        <w:t>Ip-api</w:t>
+      </w:r>
+    </w:p>
+    <w:p>
+      <w:pPr>
+        <w:pStyle w:val="ListParagraph"/>
+        <w:numPr>
+          <w:ilvl w:val="3"/>
+          <w:numId w:val="1"/>
+        </w:numPr>
+      </w:pPr>
+      <w:r>
+        <w:t xml:space="preserve">Using the client’s ip address </w:t>
+      </w:r>
+      <w:r>
+        <w:t xml:space="preserve">from Ipify </w:t>
       </w:r>
       <w:r>
         <w:t xml:space="preserve">geographical </w:t>
       </w:r>
       <w:r>
-        <w:t xml:space="preserve">location is </w:t>
-      </w:r>
-      <w:proofErr w:type="gramStart"/>
-      <w:r>
-        <w:t>determined</w:t>
-      </w:r>
-      <w:proofErr w:type="gramEnd"/>
+        <w:t>location is determined</w:t>
+      </w:r>
     </w:p>
     <w:p>
       <w:pPr>
@@ -715,54 +640,549 @@
         </w:numPr>
       </w:pPr>
       <w:r>
+        <w:t>No alerts confirms or prompts</w:t>
+      </w:r>
+    </w:p>
+    <w:p>
+      <w:pPr>
+        <w:pStyle w:val="ListParagraph"/>
+        <w:numPr>
+          <w:ilvl w:val="2"/>
+          <w:numId w:val="1"/>
+        </w:numPr>
+      </w:pPr>
+      <w:r>
+        <w:t xml:space="preserve">Only confirmation </w:t>
+      </w:r>
+      <w:r>
+        <w:t>used is when the user tries to find a park without first choosing a state</w:t>
+      </w:r>
+    </w:p>
+    <w:p>
+      <w:pPr>
+        <w:pStyle w:val="ListParagraph"/>
+        <w:numPr>
+          <w:ilvl w:val="2"/>
+          <w:numId w:val="1"/>
+        </w:numPr>
+      </w:pPr>
+      <w:r>
+        <w:t>This note happens on the right side of the page</w:t>
+      </w:r>
+    </w:p>
+    <w:p>
+      <w:pPr>
+        <w:pStyle w:val="ListParagraph"/>
+        <w:numPr>
+          <w:ilvl w:val="1"/>
+          <w:numId w:val="1"/>
+        </w:numPr>
+      </w:pPr>
+      <w:r>
+        <w:t>Client-side storage</w:t>
+      </w:r>
+    </w:p>
+    <w:p>
+      <w:pPr>
+        <w:pStyle w:val="ListParagraph"/>
+        <w:numPr>
+          <w:ilvl w:val="2"/>
+          <w:numId w:val="1"/>
+        </w:numPr>
+      </w:pPr>
+      <w:r>
+        <w:t>Y</w:t>
+      </w:r>
+      <w:r>
+        <w:t>es</w:t>
+      </w:r>
+      <w:r>
+        <w:t>, previous 3 searches</w:t>
+      </w:r>
+    </w:p>
+    <w:p>
+      <w:pPr>
+        <w:pStyle w:val="ListParagraph"/>
+        <w:numPr>
+          <w:ilvl w:val="1"/>
+          <w:numId w:val="1"/>
+        </w:numPr>
+      </w:pPr>
+      <w:r>
+        <w:t>Responsive</w:t>
+      </w:r>
+    </w:p>
+    <w:p>
+      <w:pPr>
+        <w:pStyle w:val="ListParagraph"/>
+        <w:numPr>
+          <w:ilvl w:val="2"/>
+          <w:numId w:val="1"/>
+        </w:numPr>
+      </w:pPr>
+      <w:r>
+        <w:t>Clients can update the search parameters as needed</w:t>
+      </w:r>
+    </w:p>
+    <w:p>
+      <w:pPr>
+        <w:pStyle w:val="ListParagraph"/>
+        <w:numPr>
+          <w:ilvl w:val="2"/>
+          <w:numId w:val="1"/>
+        </w:numPr>
+      </w:pPr>
+      <w:r>
+        <w:t>List of previous searches are listed</w:t>
+      </w:r>
+    </w:p>
+    <w:p>
+      <w:pPr>
+        <w:pStyle w:val="ListParagraph"/>
+        <w:numPr>
+          <w:ilvl w:val="2"/>
+          <w:numId w:val="1"/>
+        </w:numPr>
+      </w:pPr>
+      <w:r>
+        <w:t>Media responsive</w:t>
+      </w:r>
+    </w:p>
+    <w:p>
+      <w:pPr>
+        <w:pStyle w:val="ListParagraph"/>
+        <w:numPr>
+          <w:ilvl w:val="0"/>
+          <w:numId w:val="1"/>
+        </w:numPr>
+      </w:pPr>
+      <w:r>
+        <w:t>Nick</w:t>
+      </w:r>
+      <w:r>
+        <w:t>, slides</w:t>
+      </w:r>
+      <w:r>
+        <w:t xml:space="preserve"> 7</w:t>
+      </w:r>
+      <w:r>
+        <w:t xml:space="preserve"> &amp;</w:t>
+      </w:r>
+      <w:r>
+        <w:t xml:space="preserve"> 8</w:t>
+      </w:r>
+      <w:r>
+        <w:t>, 1 min</w:t>
+      </w:r>
+    </w:p>
+    <w:p>
+      <w:pPr>
+        <w:pStyle w:val="ListParagraph"/>
+        <w:numPr>
+          <w:ilvl w:val="1"/>
+          <w:numId w:val="1"/>
+        </w:numPr>
+      </w:pPr>
+      <w:r>
+        <w:t>Voiceover/walkthrough of video in powerpoint</w:t>
+      </w:r>
+      <w:r>
+        <w:t xml:space="preserve"> (slide 6)</w:t>
+      </w:r>
+    </w:p>
+    <w:p>
+      <w:pPr>
+        <w:pStyle w:val="ListParagraph"/>
+        <w:numPr>
+          <w:ilvl w:val="2"/>
+          <w:numId w:val="1"/>
+        </w:numPr>
+      </w:pPr>
+      <w:r>
+        <w:t xml:space="preserve">Jason will start the video (just over </w:t>
+      </w:r>
+      <w:r>
+        <w:t>1 min)</w:t>
+      </w:r>
+    </w:p>
+    <w:p>
+      <w:pPr>
+        <w:pStyle w:val="ListParagraph"/>
+        <w:numPr>
+          <w:ilvl w:val="2"/>
+          <w:numId w:val="1"/>
+        </w:numPr>
+      </w:pPr>
+      <w:r>
+        <w:t>The following point highlight each action in the video</w:t>
+      </w:r>
+    </w:p>
+    <w:p>
+      <w:pPr>
+        <w:pStyle w:val="ListParagraph"/>
+        <w:numPr>
+          <w:ilvl w:val="3"/>
+          <w:numId w:val="1"/>
+        </w:numPr>
+      </w:pPr>
+      <w:r>
+        <w:t>This is our website, iCamp</w:t>
+      </w:r>
+    </w:p>
+    <w:p>
+      <w:pPr>
+        <w:pStyle w:val="ListParagraph"/>
+        <w:numPr>
+          <w:ilvl w:val="3"/>
+          <w:numId w:val="1"/>
+        </w:numPr>
+      </w:pPr>
+      <w:r>
+        <w:t xml:space="preserve">Search bar on the left to </w:t>
+      </w:r>
+      <w:r>
+        <w:t xml:space="preserve">choose a state and </w:t>
+      </w:r>
+      <w:r>
+        <w:t>the state parks are listed</w:t>
+      </w:r>
+    </w:p>
+    <w:p>
+      <w:pPr>
+        <w:pStyle w:val="ListParagraph"/>
+        <w:numPr>
+          <w:ilvl w:val="3"/>
+          <w:numId w:val="1"/>
+        </w:numPr>
+      </w:pPr>
+      <w:r>
+        <w:t>User can choose a state using lower case state code</w:t>
+      </w:r>
+    </w:p>
+    <w:p>
+      <w:pPr>
+        <w:pStyle w:val="ListParagraph"/>
+        <w:numPr>
+          <w:ilvl w:val="3"/>
+          <w:numId w:val="1"/>
+        </w:numPr>
+      </w:pPr>
+      <w:r>
+        <w:t>Parks are dynamically populated</w:t>
+      </w:r>
+    </w:p>
+    <w:p>
+      <w:pPr>
+        <w:pStyle w:val="ListParagraph"/>
+        <w:numPr>
+          <w:ilvl w:val="3"/>
+          <w:numId w:val="1"/>
+        </w:numPr>
+      </w:pPr>
+      <w:r>
+        <w:t>Each park name is a link which can be clicked for further info</w:t>
+      </w:r>
+    </w:p>
+    <w:p>
+      <w:pPr>
+        <w:pStyle w:val="ListParagraph"/>
+        <w:numPr>
+          <w:ilvl w:val="3"/>
+          <w:numId w:val="1"/>
+        </w:numPr>
+      </w:pPr>
+      <w:r>
+        <w:t xml:space="preserve">When clicked the </w:t>
+      </w:r>
+      <w:r>
+        <w:t>current weather and 4</w:t>
+      </w:r>
+      <w:r>
+        <w:t>-</w:t>
+      </w:r>
+      <w:r>
+        <w:t>day forecast is shown on the right</w:t>
+      </w:r>
+    </w:p>
+    <w:p>
+      <w:pPr>
+        <w:pStyle w:val="ListParagraph"/>
+        <w:numPr>
+          <w:ilvl w:val="3"/>
+          <w:numId w:val="1"/>
+        </w:numPr>
+      </w:pPr>
+      <w:r>
+        <w:t xml:space="preserve">The background image on the right </w:t>
+      </w:r>
+      <w:r>
+        <w:t>i</w:t>
+      </w:r>
+      <w:r>
+        <w:t>s updated with a unique pic of the park selected</w:t>
+      </w:r>
+    </w:p>
+    <w:p>
+      <w:pPr>
+        <w:pStyle w:val="ListParagraph"/>
+        <w:numPr>
+          <w:ilvl w:val="3"/>
+          <w:numId w:val="1"/>
+        </w:numPr>
+      </w:pPr>
+      <w:r>
+        <w:t xml:space="preserve">State can also be chosen using the </w:t>
+      </w:r>
+      <w:r>
+        <w:t>upper</w:t>
+      </w:r>
+      <w:r>
+        <w:t>-</w:t>
+      </w:r>
+      <w:r>
+        <w:t>case state code</w:t>
+      </w:r>
+    </w:p>
+    <w:p>
+      <w:pPr>
+        <w:pStyle w:val="ListParagraph"/>
+        <w:numPr>
+          <w:ilvl w:val="3"/>
+          <w:numId w:val="1"/>
+        </w:numPr>
+      </w:pPr>
+      <w:r>
+        <w:t xml:space="preserve">In addition to </w:t>
+      </w:r>
+      <w:r>
+        <w:t>typing out the full state name</w:t>
+      </w:r>
+    </w:p>
+    <w:p>
+      <w:pPr>
+        <w:pStyle w:val="ListParagraph"/>
+        <w:numPr>
+          <w:ilvl w:val="3"/>
+          <w:numId w:val="1"/>
+        </w:numPr>
+      </w:pPr>
+      <w:r>
+        <w:t>When the user returns to the site, their previous 3 searches are saved in local storage</w:t>
+      </w:r>
+    </w:p>
+    <w:p>
+      <w:pPr>
+        <w:pStyle w:val="ListParagraph"/>
+        <w:numPr>
+          <w:ilvl w:val="4"/>
+          <w:numId w:val="1"/>
+        </w:numPr>
+      </w:pPr>
+      <w:r>
+        <w:t>The saved list can be used to return to the park list according to the state</w:t>
+      </w:r>
+    </w:p>
+    <w:p>
+      <w:pPr>
+        <w:pStyle w:val="ListParagraph"/>
+        <w:numPr>
+          <w:ilvl w:val="0"/>
+          <w:numId w:val="1"/>
+        </w:numPr>
+      </w:pPr>
+      <w:r>
+        <w:t>Erix</w:t>
+      </w:r>
+      <w:r>
+        <w:t>, slides 9</w:t>
+      </w:r>
+      <w:r>
+        <w:t xml:space="preserve"> &amp;</w:t>
+      </w:r>
+      <w:r>
+        <w:t xml:space="preserve"> 10</w:t>
+      </w:r>
+      <w:r>
+        <w:t>, 2 min</w:t>
+      </w:r>
+    </w:p>
+    <w:p>
+      <w:pPr>
+        <w:pStyle w:val="ListParagraph"/>
+        <w:numPr>
+          <w:ilvl w:val="1"/>
+          <w:numId w:val="1"/>
+        </w:numPr>
+      </w:pPr>
+      <w:r>
+        <w:t>Polished UI</w:t>
+      </w:r>
+    </w:p>
+    <w:p>
+      <w:pPr>
+        <w:pStyle w:val="ListParagraph"/>
+        <w:numPr>
+          <w:ilvl w:val="2"/>
+          <w:numId w:val="1"/>
+        </w:numPr>
+      </w:pPr>
+      <w:r>
+        <w:t>On the left is the input field to begin their search</w:t>
+      </w:r>
+    </w:p>
+    <w:p>
+      <w:pPr>
+        <w:pStyle w:val="ListParagraph"/>
+        <w:numPr>
+          <w:ilvl w:val="2"/>
+          <w:numId w:val="1"/>
+        </w:numPr>
+      </w:pPr>
+      <w:r>
+        <w:t xml:space="preserve">On the right </w:t>
+      </w:r>
+      <w:r>
+        <w:t>the weather is updated and new pictures of the park are displayed</w:t>
+      </w:r>
+    </w:p>
+    <w:p>
+      <w:pPr>
+        <w:pStyle w:val="ListParagraph"/>
+        <w:numPr>
+          <w:ilvl w:val="2"/>
+          <w:numId w:val="1"/>
+        </w:numPr>
+      </w:pPr>
+      <w:r>
+        <w:t>An original logo</w:t>
+      </w:r>
+      <w:r>
+        <w:t xml:space="preserve">, by Jason, </w:t>
+      </w:r>
+      <w:r>
+        <w:t xml:space="preserve">has been added to the </w:t>
+      </w:r>
+      <w:r>
+        <w:t>browser tab</w:t>
+      </w:r>
+    </w:p>
+    <w:p>
+      <w:pPr>
+        <w:pStyle w:val="ListParagraph"/>
+        <w:numPr>
+          <w:ilvl w:val="1"/>
+          <w:numId w:val="1"/>
+        </w:numPr>
+      </w:pPr>
+      <w:r>
+        <w:t>Clean repo</w:t>
+      </w:r>
+    </w:p>
+    <w:p>
+      <w:pPr>
+        <w:pStyle w:val="ListParagraph"/>
+        <w:numPr>
+          <w:ilvl w:val="2"/>
+          <w:numId w:val="1"/>
+        </w:numPr>
+      </w:pPr>
+      <w:r>
+        <w:t>Has branches for each of the contributors</w:t>
+      </w:r>
+    </w:p>
+    <w:p>
+      <w:pPr>
+        <w:pStyle w:val="ListParagraph"/>
+        <w:numPr>
+          <w:ilvl w:val="2"/>
+          <w:numId w:val="1"/>
+        </w:numPr>
+      </w:pPr>
+      <w:r>
+        <w:t>Multiple pushes by the members throughout the week have been added</w:t>
+      </w:r>
+    </w:p>
+    <w:p>
+      <w:pPr>
+        <w:pStyle w:val="ListParagraph"/>
+        <w:numPr>
+          <w:ilvl w:val="2"/>
+          <w:numId w:val="1"/>
+        </w:numPr>
+      </w:pPr>
+      <w:r>
+        <w:t>Repo contains presentation info in addition to coding updates</w:t>
+      </w:r>
+    </w:p>
+    <w:p>
+      <w:pPr>
+        <w:pStyle w:val="ListParagraph"/>
+        <w:numPr>
+          <w:ilvl w:val="1"/>
+          <w:numId w:val="1"/>
+        </w:numPr>
+      </w:pPr>
+      <w:r>
+        <w:t>Readme</w:t>
+      </w:r>
+    </w:p>
+    <w:p>
+      <w:pPr>
+        <w:pStyle w:val="ListParagraph"/>
+        <w:numPr>
+          <w:ilvl w:val="2"/>
+          <w:numId w:val="1"/>
+        </w:numPr>
+      </w:pPr>
+      <w:r>
+        <w:t>Completed along with a gif of the current site</w:t>
+      </w:r>
+    </w:p>
+    <w:p>
+      <w:pPr>
+        <w:pStyle w:val="ListParagraph"/>
+        <w:numPr>
+          <w:ilvl w:val="2"/>
+          <w:numId w:val="1"/>
+        </w:numPr>
+      </w:pPr>
+      <w:r>
+        <w:t>All team members are listed with links to their github pages</w:t>
+      </w:r>
+    </w:p>
+    <w:p>
+      <w:pPr>
+        <w:pStyle w:val="ListParagraph"/>
+        <w:numPr>
+          <w:ilvl w:val="1"/>
+          <w:numId w:val="1"/>
+        </w:numPr>
+      </w:pPr>
+      <w:r>
+        <w:t>Added to Portfolio page</w:t>
+      </w:r>
+    </w:p>
+    <w:p>
+      <w:pPr>
+        <w:pStyle w:val="ListParagraph"/>
+        <w:numPr>
+          <w:ilvl w:val="2"/>
+          <w:numId w:val="1"/>
+        </w:numPr>
+      </w:pPr>
+      <w:r>
         <w:lastRenderedPageBreak/>
-        <w:t xml:space="preserve">No alerts </w:t>
-      </w:r>
-      <w:proofErr w:type="gramStart"/>
-      <w:r>
-        <w:t>confirms</w:t>
-      </w:r>
-      <w:proofErr w:type="gramEnd"/>
-      <w:r>
-        <w:t xml:space="preserve"> or prompts</w:t>
-      </w:r>
-    </w:p>
-    <w:p>
-      <w:pPr>
-        <w:pStyle w:val="ListParagraph"/>
-        <w:numPr>
-          <w:ilvl w:val="2"/>
-          <w:numId w:val="1"/>
-        </w:numPr>
-      </w:pPr>
-      <w:r>
-        <w:t xml:space="preserve">Only confirmation </w:t>
-      </w:r>
-      <w:r>
-        <w:t xml:space="preserve">used is when the user tries to find a park without first choosing a </w:t>
-      </w:r>
-      <w:proofErr w:type="gramStart"/>
-      <w:r>
-        <w:t>state</w:t>
-      </w:r>
-      <w:proofErr w:type="gramEnd"/>
-    </w:p>
-    <w:p>
-      <w:pPr>
-        <w:pStyle w:val="ListParagraph"/>
-        <w:numPr>
-          <w:ilvl w:val="2"/>
-          <w:numId w:val="1"/>
-        </w:numPr>
-      </w:pPr>
-      <w:r>
-        <w:t xml:space="preserve">This note happens on the right side of the </w:t>
-      </w:r>
-      <w:proofErr w:type="gramStart"/>
-      <w:r>
-        <w:t>page</w:t>
-      </w:r>
-      <w:proofErr w:type="gramEnd"/>
+        <w:t xml:space="preserve">When completed each group member will have this linked to their updated </w:t>
+      </w:r>
+      <w:r>
+        <w:t>por</w:t>
+      </w:r>
+      <w:r>
+        <w:t>t</w:t>
+      </w:r>
+      <w:r>
+        <w:t>folio</w:t>
+      </w:r>
     </w:p>
     <w:p>
       <w:pPr>
@@ -773,31 +1193,8 @@
         </w:numPr>
       </w:pPr>
       <w:r>
-        <w:t>Client-side storage</w:t>
-      </w:r>
-    </w:p>
-    <w:p>
-      <w:pPr>
-        <w:pStyle w:val="ListParagraph"/>
-        <w:numPr>
-          <w:ilvl w:val="2"/>
-          <w:numId w:val="1"/>
-        </w:numPr>
-      </w:pPr>
-      <w:r>
-        <w:t>Y</w:t>
-      </w:r>
-      <w:r>
-        <w:t>es</w:t>
-      </w:r>
-      <w:r>
-        <w:t xml:space="preserve">, previous 3 </w:t>
-      </w:r>
-      <w:proofErr w:type="gramStart"/>
-      <w:r>
-        <w:t>searches</w:t>
-      </w:r>
-      <w:proofErr w:type="gramEnd"/>
+        <w:t>Future Plans</w:t>
+      </w:r>
     </w:p>
     <w:p>
       <w:pPr>
@@ -808,572 +1205,8 @@
         </w:numPr>
       </w:pPr>
       <w:r>
-        <w:t>Responsive</w:t>
-      </w:r>
-    </w:p>
-    <w:p>
-      <w:pPr>
-        <w:pStyle w:val="ListParagraph"/>
-        <w:numPr>
-          <w:ilvl w:val="2"/>
-          <w:numId w:val="1"/>
-        </w:numPr>
-      </w:pPr>
-      <w:r>
-        <w:t xml:space="preserve">Clients can update the search parameters as </w:t>
-      </w:r>
-      <w:proofErr w:type="gramStart"/>
-      <w:r>
-        <w:t>needed</w:t>
-      </w:r>
-      <w:proofErr w:type="gramEnd"/>
-    </w:p>
-    <w:p>
-      <w:pPr>
-        <w:pStyle w:val="ListParagraph"/>
-        <w:numPr>
-          <w:ilvl w:val="2"/>
-          <w:numId w:val="1"/>
-        </w:numPr>
-      </w:pPr>
-      <w:r>
-        <w:t xml:space="preserve">List of previous searches are </w:t>
-      </w:r>
-      <w:proofErr w:type="gramStart"/>
-      <w:r>
-        <w:t>listed</w:t>
-      </w:r>
-      <w:proofErr w:type="gramEnd"/>
-    </w:p>
-    <w:p>
-      <w:pPr>
-        <w:pStyle w:val="ListParagraph"/>
-        <w:numPr>
-          <w:ilvl w:val="2"/>
-          <w:numId w:val="1"/>
-        </w:numPr>
-      </w:pPr>
-      <w:r>
-        <w:t>Media responsive</w:t>
-      </w:r>
-    </w:p>
-    <w:p>
-      <w:pPr>
-        <w:pStyle w:val="ListParagraph"/>
-        <w:numPr>
-          <w:ilvl w:val="0"/>
-          <w:numId w:val="1"/>
-        </w:numPr>
-      </w:pPr>
-      <w:r>
-        <w:t>Nick</w:t>
-      </w:r>
-    </w:p>
-    <w:p>
-      <w:pPr>
-        <w:pStyle w:val="ListParagraph"/>
-        <w:numPr>
-          <w:ilvl w:val="1"/>
-          <w:numId w:val="1"/>
-        </w:numPr>
-      </w:pPr>
-      <w:r>
-        <w:t xml:space="preserve">Voiceover/walkthrough of video in </w:t>
-      </w:r>
-      <w:proofErr w:type="spellStart"/>
-      <w:r>
-        <w:t>powerpoint</w:t>
-      </w:r>
-      <w:proofErr w:type="spellEnd"/>
-      <w:r>
-        <w:t xml:space="preserve"> (slide 6)</w:t>
-      </w:r>
-    </w:p>
-    <w:p>
-      <w:pPr>
-        <w:pStyle w:val="ListParagraph"/>
-        <w:numPr>
-          <w:ilvl w:val="2"/>
-          <w:numId w:val="1"/>
-        </w:numPr>
-      </w:pPr>
-      <w:r>
-        <w:t xml:space="preserve">Jason will start the video (just over </w:t>
-      </w:r>
-      <w:r>
-        <w:t>1 min)</w:t>
-      </w:r>
-    </w:p>
-    <w:p>
-      <w:pPr>
-        <w:pStyle w:val="ListParagraph"/>
-        <w:numPr>
-          <w:ilvl w:val="2"/>
-          <w:numId w:val="1"/>
-        </w:numPr>
-      </w:pPr>
-      <w:r>
-        <w:t xml:space="preserve">The following point highlight each action in the </w:t>
-      </w:r>
-      <w:proofErr w:type="gramStart"/>
-      <w:r>
-        <w:t>video</w:t>
-      </w:r>
-      <w:proofErr w:type="gramEnd"/>
-    </w:p>
-    <w:p>
-      <w:pPr>
-        <w:pStyle w:val="ListParagraph"/>
-        <w:numPr>
-          <w:ilvl w:val="3"/>
-          <w:numId w:val="1"/>
-        </w:numPr>
-      </w:pPr>
-      <w:r>
-        <w:t xml:space="preserve">This is our website, </w:t>
-      </w:r>
-      <w:proofErr w:type="gramStart"/>
-      <w:r>
-        <w:t>iCamp</w:t>
-      </w:r>
-      <w:proofErr w:type="gramEnd"/>
-    </w:p>
-    <w:p>
-      <w:pPr>
-        <w:pStyle w:val="ListParagraph"/>
-        <w:numPr>
-          <w:ilvl w:val="3"/>
-          <w:numId w:val="1"/>
-        </w:numPr>
-      </w:pPr>
-      <w:r>
-        <w:t xml:space="preserve">Search bar on the left to </w:t>
-      </w:r>
-      <w:r>
-        <w:t xml:space="preserve">choose a state and </w:t>
-      </w:r>
-      <w:r>
-        <w:t xml:space="preserve">the state parks are </w:t>
-      </w:r>
-      <w:proofErr w:type="gramStart"/>
-      <w:r>
-        <w:t>listed</w:t>
-      </w:r>
-      <w:proofErr w:type="gramEnd"/>
-    </w:p>
-    <w:p>
-      <w:pPr>
-        <w:pStyle w:val="ListParagraph"/>
-        <w:numPr>
-          <w:ilvl w:val="3"/>
-          <w:numId w:val="1"/>
-        </w:numPr>
-      </w:pPr>
-      <w:r>
-        <w:t xml:space="preserve">User can choose a state using lower case state </w:t>
-      </w:r>
-      <w:proofErr w:type="gramStart"/>
-      <w:r>
-        <w:t>code</w:t>
-      </w:r>
-      <w:proofErr w:type="gramEnd"/>
-    </w:p>
-    <w:p>
-      <w:pPr>
-        <w:pStyle w:val="ListParagraph"/>
-        <w:numPr>
-          <w:ilvl w:val="3"/>
-          <w:numId w:val="1"/>
-        </w:numPr>
-      </w:pPr>
-      <w:r>
-        <w:t xml:space="preserve">Parks are dynamically </w:t>
-      </w:r>
-      <w:proofErr w:type="gramStart"/>
-      <w:r>
-        <w:t>populated</w:t>
-      </w:r>
-      <w:proofErr w:type="gramEnd"/>
-    </w:p>
-    <w:p>
-      <w:pPr>
-        <w:pStyle w:val="ListParagraph"/>
-        <w:numPr>
-          <w:ilvl w:val="3"/>
-          <w:numId w:val="1"/>
-        </w:numPr>
-      </w:pPr>
-      <w:r>
-        <w:t xml:space="preserve">Each park name is a link which can be clicked for further </w:t>
-      </w:r>
-      <w:proofErr w:type="gramStart"/>
-      <w:r>
-        <w:t>info</w:t>
-      </w:r>
-      <w:proofErr w:type="gramEnd"/>
-    </w:p>
-    <w:p>
-      <w:pPr>
-        <w:pStyle w:val="ListParagraph"/>
-        <w:numPr>
-          <w:ilvl w:val="3"/>
-          <w:numId w:val="1"/>
-        </w:numPr>
-      </w:pPr>
-      <w:r>
-        <w:t xml:space="preserve">When clicked the </w:t>
-      </w:r>
-      <w:r>
-        <w:t>current weather and 4</w:t>
-      </w:r>
-      <w:r>
-        <w:t>-</w:t>
-      </w:r>
-      <w:r>
-        <w:t xml:space="preserve">day forecast is shown on the </w:t>
-      </w:r>
-      <w:proofErr w:type="gramStart"/>
-      <w:r>
-        <w:t>right</w:t>
-      </w:r>
-      <w:proofErr w:type="gramEnd"/>
-    </w:p>
-    <w:p>
-      <w:pPr>
-        <w:pStyle w:val="ListParagraph"/>
-        <w:numPr>
-          <w:ilvl w:val="3"/>
-          <w:numId w:val="1"/>
-        </w:numPr>
-      </w:pPr>
-      <w:r>
-        <w:t xml:space="preserve">The background image on the right </w:t>
-      </w:r>
-      <w:r>
-        <w:t>i</w:t>
-      </w:r>
-      <w:r>
-        <w:t xml:space="preserve">s updated with a unique pic of the park </w:t>
-      </w:r>
-      <w:proofErr w:type="gramStart"/>
-      <w:r>
-        <w:t>selected</w:t>
-      </w:r>
-      <w:proofErr w:type="gramEnd"/>
-    </w:p>
-    <w:p>
-      <w:pPr>
-        <w:pStyle w:val="ListParagraph"/>
-        <w:numPr>
-          <w:ilvl w:val="3"/>
-          <w:numId w:val="1"/>
-        </w:numPr>
-      </w:pPr>
-      <w:r>
-        <w:t xml:space="preserve">State can also be chosen using the </w:t>
-      </w:r>
-      <w:r>
-        <w:t>upper</w:t>
-      </w:r>
-      <w:r>
-        <w:t>-</w:t>
-      </w:r>
-      <w:r>
-        <w:t xml:space="preserve">case state </w:t>
-      </w:r>
-      <w:proofErr w:type="gramStart"/>
-      <w:r>
-        <w:t>code</w:t>
-      </w:r>
-      <w:proofErr w:type="gramEnd"/>
-    </w:p>
-    <w:p>
-      <w:pPr>
-        <w:pStyle w:val="ListParagraph"/>
-        <w:numPr>
-          <w:ilvl w:val="3"/>
-          <w:numId w:val="1"/>
-        </w:numPr>
-      </w:pPr>
-      <w:r>
-        <w:t xml:space="preserve">In addition to </w:t>
-      </w:r>
-      <w:r>
-        <w:t>typing out the full state name</w:t>
-      </w:r>
-    </w:p>
-    <w:p>
-      <w:pPr>
-        <w:pStyle w:val="ListParagraph"/>
-        <w:numPr>
-          <w:ilvl w:val="3"/>
-          <w:numId w:val="1"/>
-        </w:numPr>
-      </w:pPr>
-      <w:r>
-        <w:t xml:space="preserve">When the user returns to the site, their previous 3 searches are saved in local </w:t>
-      </w:r>
-      <w:proofErr w:type="gramStart"/>
-      <w:r>
-        <w:t>storage</w:t>
-      </w:r>
-      <w:proofErr w:type="gramEnd"/>
-    </w:p>
-    <w:p>
-      <w:pPr>
-        <w:pStyle w:val="ListParagraph"/>
-        <w:numPr>
-          <w:ilvl w:val="4"/>
-          <w:numId w:val="1"/>
-        </w:numPr>
-      </w:pPr>
-      <w:r>
-        <w:t xml:space="preserve">The saved list can be used to return to the park list according to the </w:t>
-      </w:r>
-      <w:proofErr w:type="gramStart"/>
-      <w:r>
-        <w:t>state</w:t>
-      </w:r>
-      <w:proofErr w:type="gramEnd"/>
-    </w:p>
-    <w:p>
-      <w:pPr>
-        <w:pStyle w:val="ListParagraph"/>
-        <w:numPr>
-          <w:ilvl w:val="0"/>
-          <w:numId w:val="1"/>
-        </w:numPr>
-      </w:pPr>
-      <w:proofErr w:type="spellStart"/>
-      <w:r>
-        <w:t>Erix</w:t>
-      </w:r>
-      <w:proofErr w:type="spellEnd"/>
-    </w:p>
-    <w:p>
-      <w:pPr>
-        <w:pStyle w:val="ListParagraph"/>
-        <w:numPr>
-          <w:ilvl w:val="1"/>
-          <w:numId w:val="1"/>
-        </w:numPr>
-      </w:pPr>
-      <w:r>
-        <w:t>Polished UI</w:t>
-      </w:r>
-    </w:p>
-    <w:p>
-      <w:pPr>
-        <w:pStyle w:val="ListParagraph"/>
-        <w:numPr>
-          <w:ilvl w:val="2"/>
-          <w:numId w:val="1"/>
-        </w:numPr>
-      </w:pPr>
-      <w:r>
-        <w:t>On the left is the input field to begin their search</w:t>
-      </w:r>
-    </w:p>
-    <w:p>
-      <w:pPr>
-        <w:pStyle w:val="ListParagraph"/>
-        <w:numPr>
-          <w:ilvl w:val="2"/>
-          <w:numId w:val="1"/>
-        </w:numPr>
-      </w:pPr>
-      <w:r>
-        <w:t xml:space="preserve">On the right </w:t>
-      </w:r>
-      <w:r>
-        <w:t xml:space="preserve">the weather is </w:t>
-      </w:r>
-      <w:proofErr w:type="gramStart"/>
-      <w:r>
-        <w:t>updated</w:t>
-      </w:r>
-      <w:proofErr w:type="gramEnd"/>
-      <w:r>
-        <w:t xml:space="preserve"> and new pictures of the park are displayed</w:t>
-      </w:r>
-    </w:p>
-    <w:p>
-      <w:pPr>
-        <w:pStyle w:val="ListParagraph"/>
-        <w:numPr>
-          <w:ilvl w:val="2"/>
-          <w:numId w:val="1"/>
-        </w:numPr>
-      </w:pPr>
-      <w:r>
-        <w:t>An original logo</w:t>
-      </w:r>
-      <w:r>
-        <w:t xml:space="preserve">, by Jason, </w:t>
-      </w:r>
-      <w:r>
-        <w:t xml:space="preserve">has been added to the </w:t>
-      </w:r>
-      <w:r>
-        <w:t xml:space="preserve">browser </w:t>
-      </w:r>
-      <w:proofErr w:type="gramStart"/>
-      <w:r>
-        <w:t>tab</w:t>
-      </w:r>
-      <w:proofErr w:type="gramEnd"/>
-    </w:p>
-    <w:p>
-      <w:pPr>
-        <w:pStyle w:val="ListParagraph"/>
-        <w:numPr>
-          <w:ilvl w:val="1"/>
-          <w:numId w:val="1"/>
-        </w:numPr>
-      </w:pPr>
-      <w:r>
-        <w:t>Clean repo</w:t>
-      </w:r>
-    </w:p>
-    <w:p>
-      <w:pPr>
-        <w:pStyle w:val="ListParagraph"/>
-        <w:numPr>
-          <w:ilvl w:val="2"/>
-          <w:numId w:val="1"/>
-        </w:numPr>
-      </w:pPr>
-      <w:r>
-        <w:t xml:space="preserve">Has branches for each of the </w:t>
-      </w:r>
-      <w:proofErr w:type="gramStart"/>
-      <w:r>
-        <w:t>contributors</w:t>
-      </w:r>
-      <w:proofErr w:type="gramEnd"/>
-    </w:p>
-    <w:p>
-      <w:pPr>
-        <w:pStyle w:val="ListParagraph"/>
-        <w:numPr>
-          <w:ilvl w:val="2"/>
-          <w:numId w:val="1"/>
-        </w:numPr>
-      </w:pPr>
-      <w:r>
-        <w:t xml:space="preserve">Multiple pushes by the members throughout the week have been </w:t>
-      </w:r>
-      <w:proofErr w:type="gramStart"/>
-      <w:r>
-        <w:t>added</w:t>
-      </w:r>
-      <w:proofErr w:type="gramEnd"/>
-    </w:p>
-    <w:p>
-      <w:pPr>
-        <w:pStyle w:val="ListParagraph"/>
-        <w:numPr>
-          <w:ilvl w:val="2"/>
-          <w:numId w:val="1"/>
-        </w:numPr>
-      </w:pPr>
-      <w:r>
-        <w:t xml:space="preserve">Repo contains presentation info in addition to coding </w:t>
-      </w:r>
-      <w:proofErr w:type="gramStart"/>
-      <w:r>
-        <w:t>updates</w:t>
-      </w:r>
-      <w:proofErr w:type="gramEnd"/>
-    </w:p>
-    <w:p>
-      <w:pPr>
-        <w:pStyle w:val="ListParagraph"/>
-        <w:numPr>
-          <w:ilvl w:val="1"/>
-          <w:numId w:val="1"/>
-        </w:numPr>
-      </w:pPr>
-      <w:r>
-        <w:t>Readme</w:t>
-      </w:r>
-    </w:p>
-    <w:p>
-      <w:pPr>
-        <w:pStyle w:val="ListParagraph"/>
-        <w:numPr>
-          <w:ilvl w:val="2"/>
-          <w:numId w:val="1"/>
-        </w:numPr>
-      </w:pPr>
-      <w:r>
-        <w:t xml:space="preserve">Completed along with a gif of the current </w:t>
-      </w:r>
-      <w:proofErr w:type="gramStart"/>
-      <w:r>
-        <w:t>site</w:t>
-      </w:r>
-      <w:proofErr w:type="gramEnd"/>
-    </w:p>
-    <w:p>
-      <w:pPr>
-        <w:pStyle w:val="ListParagraph"/>
-        <w:numPr>
-          <w:ilvl w:val="2"/>
-          <w:numId w:val="1"/>
-        </w:numPr>
-      </w:pPr>
-      <w:r>
-        <w:t xml:space="preserve">All team members are listed with links to their </w:t>
-      </w:r>
-      <w:proofErr w:type="spellStart"/>
-      <w:r>
-        <w:t>github</w:t>
-      </w:r>
-      <w:proofErr w:type="spellEnd"/>
-      <w:r>
-        <w:t xml:space="preserve"> </w:t>
-      </w:r>
-      <w:proofErr w:type="gramStart"/>
-      <w:r>
-        <w:t>pages</w:t>
-      </w:r>
-      <w:proofErr w:type="gramEnd"/>
-    </w:p>
-    <w:p>
-      <w:pPr>
-        <w:pStyle w:val="ListParagraph"/>
-        <w:numPr>
-          <w:ilvl w:val="1"/>
-          <w:numId w:val="1"/>
-        </w:numPr>
-      </w:pPr>
-      <w:r>
-        <w:t>Added to Portfolio page</w:t>
-      </w:r>
-    </w:p>
-    <w:p>
-      <w:pPr>
-        <w:pStyle w:val="ListParagraph"/>
-        <w:numPr>
-          <w:ilvl w:val="2"/>
-          <w:numId w:val="1"/>
-        </w:numPr>
-      </w:pPr>
-      <w:r>
-        <w:t xml:space="preserve">When completed each group member will have this linked to their updated </w:t>
-      </w:r>
-      <w:proofErr w:type="gramStart"/>
-      <w:r>
-        <w:t>por</w:t>
-      </w:r>
-      <w:r>
-        <w:t>t</w:t>
-      </w:r>
-      <w:r>
-        <w:t>folio</w:t>
-      </w:r>
-      <w:proofErr w:type="gramEnd"/>
+        <w:t>The End!</w:t>
+      </w:r>
     </w:p>
     <w:sectPr>
       <w:pgSz w:w="12240" w:h="15840"/>

</xml_diff>

<commit_message>
updated README with website link and all api's
</commit_message>
<xml_diff>
--- a/presentation/presentation-outline.docx
+++ b/presentation/presentation-outline.docx
@@ -787,7 +787,13 @@
         <w:t>Voiceover/walkthrough of video in powerpoint</w:t>
       </w:r>
       <w:r>
-        <w:t xml:space="preserve"> (slide 6)</w:t>
+        <w:t xml:space="preserve"> (slide </w:t>
+      </w:r>
+      <w:r>
+        <w:t>8</w:t>
+      </w:r>
+      <w:r>
+        <w:t>)</w:t>
       </w:r>
     </w:p>
     <w:p>

</xml_diff>